<commit_message>
Updating consensus statement with features
</commit_message>
<xml_diff>
--- a/Team60 consensus statement.docx
+++ b/Team60 consensus statement.docx
@@ -1,27 +1,91 @@
 
 <file path=word/document.xml><?xml version="1.0" encoding="utf-8"?>
-<w:document xmlns:wpc="http://schemas.microsoft.com/office/word/2010/wordprocessingCanvas" xmlns:mc="http://schemas.openxmlformats.org/markup-compatibility/2006" xmlns:o="urn:schemas-microsoft-com:office:office" xmlns:r="http://schemas.openxmlformats.org/officeDocument/2006/relationships" xmlns:m="http://schemas.openxmlformats.org/officeDocument/2006/math" xmlns:v="urn:schemas-microsoft-com:vml" xmlns:wp14="http://schemas.microsoft.com/office/word/2010/wordprocessingDrawing" xmlns:wp="http://schemas.openxmlformats.org/drawingml/2006/wordprocessingDrawing" xmlns:w10="urn:schemas-microsoft-com:office:word" xmlns:w="http://schemas.openxmlformats.org/wordprocessingml/2006/main" xmlns:w14="http://schemas.microsoft.com/office/word/2010/wordml" xmlns:wpg="http://schemas.microsoft.com/office/word/2010/wordprocessingGroup" xmlns:wpi="http://schemas.microsoft.com/office/word/2010/wordprocessingInk" xmlns:wne="http://schemas.microsoft.com/office/word/2006/wordml" xmlns:wps="http://schemas.microsoft.com/office/word/2010/wordprocessingShape" mc:Ignorable="w14 wp14">
+<w:document xmlns:wpc="http://schemas.microsoft.com/office/word/2010/wordprocessingCanvas" xmlns:mo="http://schemas.microsoft.com/office/mac/office/2008/main" xmlns:mc="http://schemas.openxmlformats.org/markup-compatibility/2006" xmlns:mv="urn:schemas-microsoft-com:mac:vml" xmlns:o="urn:schemas-microsoft-com:office:office" xmlns:r="http://schemas.openxmlformats.org/officeDocument/2006/relationships" xmlns:m="http://schemas.openxmlformats.org/officeDocument/2006/math" xmlns:v="urn:schemas-microsoft-com:vml" xmlns:wp14="http://schemas.microsoft.com/office/word/2010/wordprocessingDrawing" xmlns:wp="http://schemas.openxmlformats.org/drawingml/2006/wordprocessingDrawing" xmlns:w10="urn:schemas-microsoft-com:office:word" xmlns:w="http://schemas.openxmlformats.org/wordprocessingml/2006/main" xmlns:w14="http://schemas.microsoft.com/office/word/2010/wordml" xmlns:wpg="http://schemas.microsoft.com/office/word/2010/wordprocessingGroup" xmlns:wpi="http://schemas.microsoft.com/office/word/2010/wordprocessingInk" xmlns:wne="http://schemas.microsoft.com/office/word/2006/wordml" xmlns:wps="http://schemas.microsoft.com/office/word/2010/wordprocessingShape" mc:Ignorable="w14 wp14">
   <w:body>
     <w:p>
       <w:pPr>
-        <w:rPr>
-          <w:b/>
-          <w:u w:val="single"/>
-        </w:rPr>
-      </w:pPr>
-      <w:r>
-        <w:rPr>
-          <w:b/>
-        </w:rPr>
-        <w:t xml:space="preserve">                                                           </w:t>
-      </w:r>
-      <w:r>
-        <w:rPr>
-          <w:b/>
-          <w:u w:val="single"/>
-        </w:rPr>
-        <w:t>(CMU FOOD)Team 60 Consensus Statement</w:t>
-      </w:r>
+        <w:spacing w:after="0" w:line="240" w:lineRule="auto"/>
+        <w:jc w:val="center"/>
+        <w:rPr>
+          <w:rFonts w:asciiTheme="majorHAnsi" w:hAnsiTheme="majorHAnsi"/>
+          <w:sz w:val="30"/>
+          <w:szCs w:val="30"/>
+        </w:rPr>
+      </w:pPr>
+      <w:r>
+        <w:rPr>
+          <w:rFonts w:asciiTheme="majorHAnsi" w:hAnsiTheme="majorHAnsi"/>
+          <w:sz w:val="30"/>
+          <w:szCs w:val="30"/>
+        </w:rPr>
+        <w:t xml:space="preserve">Team 60 </w:t>
+      </w:r>
+      <w:r>
+        <w:rPr>
+          <w:rFonts w:asciiTheme="majorHAnsi" w:hAnsiTheme="majorHAnsi"/>
+          <w:sz w:val="30"/>
+          <w:szCs w:val="30"/>
+        </w:rPr>
+        <w:t>(</w:t>
+      </w:r>
+      <w:r>
+        <w:rPr>
+          <w:rFonts w:asciiTheme="majorHAnsi" w:hAnsiTheme="majorHAnsi"/>
+          <w:i/>
+          <w:sz w:val="30"/>
+          <w:szCs w:val="30"/>
+        </w:rPr>
+        <w:t>CMU Food</w:t>
+      </w:r>
+      <w:r>
+        <w:rPr>
+          <w:rFonts w:asciiTheme="majorHAnsi" w:hAnsiTheme="majorHAnsi"/>
+          <w:sz w:val="30"/>
+          <w:szCs w:val="30"/>
+        </w:rPr>
+        <w:t>)</w:t>
+      </w:r>
+    </w:p>
+    <w:p>
+      <w:pPr>
+        <w:spacing w:after="0" w:line="240" w:lineRule="auto"/>
+        <w:jc w:val="center"/>
+        <w:rPr>
+          <w:rFonts w:asciiTheme="majorHAnsi" w:hAnsiTheme="majorHAnsi"/>
+          <w:sz w:val="30"/>
+          <w:szCs w:val="30"/>
+        </w:rPr>
+      </w:pPr>
+      <w:r>
+        <w:rPr>
+          <w:rFonts w:asciiTheme="majorHAnsi" w:hAnsiTheme="majorHAnsi"/>
+          <w:sz w:val="30"/>
+          <w:szCs w:val="30"/>
+        </w:rPr>
+        <w:t>Consensus Statement</w:t>
+      </w:r>
+    </w:p>
+    <w:p>
+      <w:pPr>
+        <w:spacing w:after="0" w:line="360" w:lineRule="auto"/>
+        <w:jc w:val="center"/>
+        <w:rPr>
+          <w:rFonts w:asciiTheme="majorHAnsi" w:hAnsiTheme="majorHAnsi"/>
+          <w:sz w:val="28"/>
+          <w:szCs w:val="28"/>
+          <w:u w:val="single"/>
+        </w:rPr>
+      </w:pPr>
+    </w:p>
+    <w:p>
+      <w:pPr>
+        <w:spacing w:after="0" w:line="360" w:lineRule="auto"/>
+        <w:jc w:val="center"/>
+        <w:rPr>
+          <w:b/>
+          <w:u w:val="single"/>
+        </w:rPr>
+      </w:pPr>
     </w:p>
     <w:p>
       <w:pPr>
@@ -70,43 +134,525 @@
           <w:u w:val="single"/>
         </w:rPr>
       </w:pPr>
+    </w:p>
+    <w:p>
+      <w:pPr>
+        <w:rPr>
+          <w:b/>
+          <w:u w:val="single"/>
+        </w:rPr>
+      </w:pPr>
       <w:r>
         <w:rPr>
           <w:b/>
           <w:u w:val="single"/>
         </w:rPr>
         <w:t>Fea</w:t>
+      </w:r>
+      <w:r>
+        <w:rPr>
+          <w:b/>
+          <w:u w:val="single"/>
+        </w:rPr>
+        <w:t xml:space="preserve">tures Implemented by Luke:    </w:t>
+      </w:r>
+    </w:p>
+    <w:p>
+      <w:pPr>
+        <w:pStyle w:val="ListParagraph"/>
+        <w:numPr>
+          <w:ilvl w:val="0"/>
+          <w:numId w:val="2"/>
+        </w:numPr>
+        <w:rPr>
+          <w:b/>
+          <w:u w:val="single"/>
+        </w:rPr>
+      </w:pPr>
+      <w:r>
+        <w:t>All front end aspects of web application</w:t>
+      </w:r>
+    </w:p>
+    <w:p>
+      <w:pPr>
+        <w:pStyle w:val="ListParagraph"/>
+        <w:numPr>
+          <w:ilvl w:val="0"/>
+          <w:numId w:val="2"/>
+        </w:numPr>
+        <w:rPr>
+          <w:b/>
+          <w:u w:val="single"/>
+        </w:rPr>
+      </w:pPr>
+      <w:r>
+        <w:t>CSS Styling</w:t>
+      </w:r>
+    </w:p>
+    <w:p>
+      <w:pPr>
+        <w:pStyle w:val="ListParagraph"/>
+        <w:numPr>
+          <w:ilvl w:val="0"/>
+          <w:numId w:val="2"/>
+        </w:numPr>
+        <w:rPr>
+          <w:b/>
+          <w:u w:val="single"/>
+        </w:rPr>
+      </w:pPr>
+      <w:r>
+        <w:t>Database modeling (</w:t>
+      </w:r>
+      <w:r>
+        <w:t>constructed</w:t>
+      </w:r>
+      <w:r>
+        <w:t xml:space="preserve"> basic ERD for reference; </w:t>
+      </w:r>
+      <w:r>
+        <w:t>created/</w:t>
+      </w:r>
+      <w:r>
+        <w:t>configur</w:t>
+      </w:r>
+      <w:r>
+        <w:t>ed</w:t>
+      </w:r>
+      <w:r>
+        <w:t xml:space="preserve"> models.py)</w:t>
+      </w:r>
+    </w:p>
+    <w:p>
+      <w:pPr>
+        <w:pStyle w:val="ListParagraph"/>
+        <w:numPr>
+          <w:ilvl w:val="0"/>
+          <w:numId w:val="2"/>
+        </w:numPr>
+        <w:rPr>
+          <w:b/>
+          <w:u w:val="single"/>
+        </w:rPr>
+      </w:pPr>
+      <w:r>
+        <w:t xml:space="preserve">Permission delegation to </w:t>
+      </w:r>
+      <w:r>
+        <w:rPr>
+          <w:i/>
+        </w:rPr>
+        <w:t>Student</w:t>
+      </w:r>
+      <w:r>
+        <w:t xml:space="preserve">, </w:t>
+      </w:r>
+      <w:proofErr w:type="spellStart"/>
+      <w:r>
+        <w:rPr>
+          <w:i/>
+        </w:rPr>
+        <w:t>RestaurantEmployee</w:t>
+      </w:r>
+      <w:proofErr w:type="spellEnd"/>
+      <w:r>
+        <w:t xml:space="preserve">, and </w:t>
+      </w:r>
+      <w:r>
+        <w:rPr>
+          <w:i/>
+        </w:rPr>
+        <w:t xml:space="preserve">Administrator </w:t>
+      </w:r>
+      <w:r>
+        <w:t xml:space="preserve">users (used built-in </w:t>
+      </w:r>
+      <w:proofErr w:type="spellStart"/>
+      <w:r>
+        <w:t>Django</w:t>
+      </w:r>
+      <w:proofErr w:type="spellEnd"/>
+      <w:r>
+        <w:t xml:space="preserve"> Permission model)</w:t>
+      </w:r>
+    </w:p>
+    <w:p>
+      <w:pPr>
+        <w:pStyle w:val="ListParagraph"/>
+        <w:numPr>
+          <w:ilvl w:val="0"/>
+          <w:numId w:val="2"/>
+        </w:numPr>
+        <w:rPr>
+          <w:b/>
+          <w:u w:val="single"/>
+        </w:rPr>
+      </w:pPr>
+      <w:r>
+        <w:t>Administrator can add new location (included use of Google</w:t>
+      </w:r>
+      <w:r>
+        <w:t xml:space="preserve"> Maps JavaS</w:t>
+      </w:r>
+      <w:r>
+        <w:t>cript API</w:t>
+      </w:r>
+      <w:r>
+        <w:t xml:space="preserve">; included </w:t>
+      </w:r>
+      <w:proofErr w:type="spellStart"/>
+      <w:r>
+        <w:rPr>
+          <w:i/>
+        </w:rPr>
+        <w:t>get_location_marker_json</w:t>
+      </w:r>
+      <w:proofErr w:type="spellEnd"/>
+      <w:r>
+        <w:t xml:space="preserve"> and </w:t>
+      </w:r>
+      <w:proofErr w:type="spellStart"/>
+      <w:r>
+        <w:rPr>
+          <w:i/>
+        </w:rPr>
+        <w:t>get_restaurants_json</w:t>
+      </w:r>
+      <w:proofErr w:type="spellEnd"/>
+      <w:r>
+        <w:t xml:space="preserve"> operations</w:t>
+      </w:r>
+      <w:r>
+        <w:t>)</w:t>
+      </w:r>
+    </w:p>
+    <w:p>
+      <w:pPr>
+        <w:pStyle w:val="ListParagraph"/>
+        <w:numPr>
+          <w:ilvl w:val="0"/>
+          <w:numId w:val="2"/>
+        </w:numPr>
+        <w:rPr>
+          <w:b/>
+          <w:u w:val="single"/>
+        </w:rPr>
+      </w:pPr>
+      <w:r>
+        <w:t xml:space="preserve">Administrator can </w:t>
+      </w:r>
+      <w:r>
+        <w:t>activate</w:t>
+      </w:r>
+      <w:r>
+        <w:t xml:space="preserve"> any user</w:t>
+      </w:r>
+    </w:p>
+    <w:p>
+      <w:pPr>
+        <w:pStyle w:val="ListParagraph"/>
+        <w:numPr>
+          <w:ilvl w:val="0"/>
+          <w:numId w:val="2"/>
+        </w:numPr>
+        <w:rPr>
+          <w:b/>
+          <w:u w:val="single"/>
+        </w:rPr>
+      </w:pPr>
+      <w:r>
+        <w:t>Administrator can deactivate any user</w:t>
+      </w:r>
+    </w:p>
+    <w:p>
+      <w:pPr>
+        <w:pStyle w:val="ListParagraph"/>
+        <w:numPr>
+          <w:ilvl w:val="0"/>
+          <w:numId w:val="2"/>
+        </w:numPr>
+        <w:rPr>
+          <w:b/>
+          <w:u w:val="single"/>
+        </w:rPr>
+      </w:pPr>
+      <w:r>
+        <w:t>Administrator can add new restaurant to system</w:t>
+      </w:r>
+    </w:p>
+    <w:p>
+      <w:pPr>
+        <w:pStyle w:val="ListParagraph"/>
+        <w:numPr>
+          <w:ilvl w:val="0"/>
+          <w:numId w:val="2"/>
+        </w:numPr>
+        <w:rPr>
+          <w:b/>
+          <w:u w:val="single"/>
+        </w:rPr>
+      </w:pPr>
+      <w:r>
+        <w:t>Administrator can invite new employee by providing person’s email address (subsequent email is sent for validation of registration)</w:t>
+      </w:r>
+    </w:p>
+    <w:p>
+      <w:pPr>
+        <w:pStyle w:val="ListParagraph"/>
+        <w:numPr>
+          <w:ilvl w:val="0"/>
+          <w:numId w:val="2"/>
+        </w:numPr>
+        <w:rPr>
+          <w:b/>
+          <w:u w:val="single"/>
+        </w:rPr>
+      </w:pPr>
+      <w:r>
+        <w:t>Administrator</w:t>
+      </w:r>
+      <w:r>
+        <w:t xml:space="preserve"> can add new administrator (partially completed)</w:t>
+      </w:r>
+    </w:p>
+    <w:p>
+      <w:pPr>
+        <w:pStyle w:val="ListParagraph"/>
+        <w:numPr>
+          <w:ilvl w:val="0"/>
+          <w:numId w:val="2"/>
+        </w:numPr>
+        <w:rPr>
+          <w:b/>
+          <w:u w:val="single"/>
+        </w:rPr>
+      </w:pPr>
+      <w:r>
+        <w:t>Administrator can view all registered users in system (including view of just students and just employees)</w:t>
+      </w:r>
+    </w:p>
+    <w:p>
+      <w:pPr>
+        <w:pStyle w:val="ListParagraph"/>
+        <w:numPr>
+          <w:ilvl w:val="0"/>
+          <w:numId w:val="2"/>
+        </w:numPr>
+        <w:rPr>
+          <w:b/>
+          <w:u w:val="single"/>
+        </w:rPr>
+      </w:pPr>
+      <w:r>
+        <w:t>Student registration</w:t>
+      </w:r>
+    </w:p>
+    <w:p>
+      <w:pPr>
+        <w:pStyle w:val="ListParagraph"/>
+        <w:numPr>
+          <w:ilvl w:val="0"/>
+          <w:numId w:val="2"/>
+        </w:numPr>
+        <w:rPr>
+          <w:b/>
+          <w:u w:val="single"/>
+        </w:rPr>
+      </w:pPr>
+      <w:r>
+        <w:t>Restaurant employee registration</w:t>
+      </w:r>
+    </w:p>
+    <w:p>
+      <w:pPr>
+        <w:pStyle w:val="ListParagraph"/>
+        <w:numPr>
+          <w:ilvl w:val="0"/>
+          <w:numId w:val="2"/>
+        </w:numPr>
+        <w:rPr>
+          <w:b/>
+          <w:u w:val="single"/>
+        </w:rPr>
+      </w:pPr>
+      <w:r>
+        <w:t>Students can view all active restaurants in the system (included use of Google Maps JavaScript API; i</w:t>
       </w:r>
       <w:bookmarkStart w:id="0" w:name="_GoBack"/>
       <w:bookmarkEnd w:id="0"/>
       <w:r>
-        <w:rPr>
-          <w:b/>
-          <w:u w:val="single"/>
-        </w:rPr>
-        <w:t xml:space="preserve">tures Implemented by Luke:                                                             </w:t>
-      </w:r>
-    </w:p>
-    <w:p>
-      <w:pPr>
-        <w:rPr>
-          <w:b/>
-          <w:u w:val="single"/>
-        </w:rPr>
-      </w:pPr>
-    </w:p>
-    <w:p>
-      <w:pPr>
-        <w:rPr>
-          <w:b/>
-          <w:u w:val="single"/>
-        </w:rPr>
-      </w:pPr>
-      <w:r>
-        <w:rPr>
-          <w:b/>
-          <w:u w:val="single"/>
-        </w:rPr>
+        <w:t xml:space="preserve">ncluded </w:t>
+      </w:r>
+      <w:proofErr w:type="spellStart"/>
+      <w:r>
+        <w:rPr>
+          <w:i/>
+        </w:rPr>
+        <w:t>get_location_marker_json</w:t>
+      </w:r>
+      <w:proofErr w:type="spellEnd"/>
+      <w:r>
+        <w:t xml:space="preserve"> and </w:t>
+      </w:r>
+      <w:proofErr w:type="spellStart"/>
+      <w:r>
+        <w:rPr>
+          <w:i/>
+        </w:rPr>
+        <w:t>get_restaurants_json</w:t>
+      </w:r>
+      <w:proofErr w:type="spellEnd"/>
+      <w:r>
+        <w:t xml:space="preserve"> operations)</w:t>
+      </w:r>
+    </w:p>
+    <w:p>
+      <w:pPr>
+        <w:pStyle w:val="ListParagraph"/>
+        <w:numPr>
+          <w:ilvl w:val="0"/>
+          <w:numId w:val="2"/>
+        </w:numPr>
+        <w:rPr>
+          <w:b/>
+          <w:u w:val="single"/>
+        </w:rPr>
+      </w:pPr>
+      <w:r>
+        <w:t>Students can view an active restaurant’s details</w:t>
+      </w:r>
+    </w:p>
+    <w:p>
+      <w:pPr>
+        <w:pStyle w:val="ListParagraph"/>
+        <w:numPr>
+          <w:ilvl w:val="0"/>
+          <w:numId w:val="2"/>
+        </w:numPr>
+        <w:rPr>
+          <w:b/>
+          <w:u w:val="single"/>
+        </w:rPr>
+      </w:pPr>
+      <w:r>
+        <w:t>Creation/maintenance of all fixtures (updating JSON fixtures as nec</w:t>
+      </w:r>
+      <w:r>
+        <w:t xml:space="preserve">essary; natural ordering of fixtures for improved migration to </w:t>
+      </w:r>
+      <w:proofErr w:type="spellStart"/>
+      <w:r>
+        <w:t>heroku</w:t>
+      </w:r>
+      <w:proofErr w:type="spellEnd"/>
+      <w:r>
+        <w:t>)</w:t>
+      </w:r>
+    </w:p>
+    <w:p>
+      <w:pPr>
+        <w:pStyle w:val="ListParagraph"/>
+        <w:numPr>
+          <w:ilvl w:val="0"/>
+          <w:numId w:val="2"/>
+        </w:numPr>
+        <w:rPr>
+          <w:b/>
+          <w:u w:val="single"/>
+        </w:rPr>
+      </w:pPr>
+      <w:r>
+        <w:t xml:space="preserve"> </w:t>
+      </w:r>
+      <w:r>
+        <w:t xml:space="preserve">Configuration/maintenance/troubleshooting of </w:t>
+      </w:r>
+      <w:proofErr w:type="spellStart"/>
+      <w:r>
+        <w:t>heroku</w:t>
+      </w:r>
+      <w:proofErr w:type="spellEnd"/>
+      <w:r>
+        <w:t xml:space="preserve"> deployment</w:t>
+      </w:r>
+    </w:p>
+    <w:p>
+      <w:pPr>
+        <w:pStyle w:val="ListParagraph"/>
+        <w:numPr>
+          <w:ilvl w:val="0"/>
+          <w:numId w:val="2"/>
+        </w:numPr>
+        <w:rPr>
+          <w:b/>
+          <w:u w:val="single"/>
+        </w:rPr>
+      </w:pPr>
+      <w:r>
+        <w:t xml:space="preserve">Refactoring navigation snippets (used include statements to minimize some redundant </w:t>
+      </w:r>
+      <w:r>
+        <w:t xml:space="preserve">navigation HTML </w:t>
+      </w:r>
+      <w:r>
+        <w:t>code)</w:t>
+      </w:r>
+    </w:p>
+    <w:p>
+      <w:pPr>
+        <w:pStyle w:val="ListParagraph"/>
+        <w:numPr>
+          <w:ilvl w:val="0"/>
+          <w:numId w:val="2"/>
+        </w:numPr>
+        <w:rPr>
+          <w:b/>
+          <w:u w:val="single"/>
+        </w:rPr>
+      </w:pPr>
+      <w:r>
+        <w:t>Refactoring form template snippets (used include statements to minimize some redundant forms HTML code)</w:t>
+      </w:r>
+    </w:p>
+    <w:p>
+      <w:pPr>
+        <w:pStyle w:val="ListParagraph"/>
+        <w:ind w:left="360"/>
+      </w:pPr>
+    </w:p>
+    <w:p>
+      <w:pPr>
+        <w:pStyle w:val="ListParagraph"/>
+        <w:ind w:left="360"/>
+      </w:pPr>
+    </w:p>
+    <w:p>
+      <w:pPr>
+        <w:pStyle w:val="ListParagraph"/>
+        <w:ind w:left="360"/>
+      </w:pPr>
+    </w:p>
+    <w:p>
+      <w:pPr>
+        <w:rPr>
+          <w:b/>
+          <w:u w:val="single"/>
+        </w:rPr>
+      </w:pPr>
+    </w:p>
+    <w:p>
+      <w:pPr>
+        <w:rPr>
+          <w:b/>
+          <w:u w:val="single"/>
+        </w:rPr>
+      </w:pPr>
+      <w:r>
+        <w:rPr>
+          <w:b/>
+          <w:u w:val="single"/>
+        </w:rPr>
+        <w:lastRenderedPageBreak/>
         <w:t xml:space="preserve">Features Implemented by </w:t>
       </w:r>
       <w:proofErr w:type="spellStart"/>
@@ -127,46 +673,51 @@
       </w:r>
     </w:p>
     <w:p>
-      <w:proofErr w:type="gramStart"/>
-      <w:r>
-        <w:t>1)Search</w:t>
-      </w:r>
-      <w:proofErr w:type="gramEnd"/>
-      <w:r>
-        <w:t xml:space="preserve"> by Restaurant Name Functionality </w:t>
-      </w:r>
-    </w:p>
-    <w:p>
-      <w:proofErr w:type="gramStart"/>
-      <w:r>
-        <w:t>2)Reset</w:t>
-      </w:r>
-      <w:proofErr w:type="gramEnd"/>
-      <w:r>
-        <w:t xml:space="preserve"> Password </w:t>
-      </w:r>
-    </w:p>
-    <w:p>
-      <w:proofErr w:type="gramStart"/>
-      <w:r>
-        <w:t>3)Forgot</w:t>
-      </w:r>
-      <w:proofErr w:type="gramEnd"/>
-      <w:r>
-        <w:t xml:space="preserve"> Password and associated email confirmation</w:t>
-      </w:r>
-    </w:p>
-    <w:p>
-      <w:proofErr w:type="gramStart"/>
-      <w:r>
-        <w:t>4)</w:t>
-      </w:r>
-      <w:r>
-        <w:t>Employee</w:t>
-      </w:r>
-      <w:proofErr w:type="gramEnd"/>
-      <w:r>
-        <w:t xml:space="preserve"> can a</w:t>
+      <w:pPr>
+        <w:pStyle w:val="ListParagraph"/>
+        <w:numPr>
+          <w:ilvl w:val="0"/>
+          <w:numId w:val="1"/>
+        </w:numPr>
+      </w:pPr>
+      <w:r>
+        <w:t xml:space="preserve">Search by Restaurant Name Functionality </w:t>
+      </w:r>
+    </w:p>
+    <w:p>
+      <w:pPr>
+        <w:pStyle w:val="ListParagraph"/>
+        <w:numPr>
+          <w:ilvl w:val="0"/>
+          <w:numId w:val="1"/>
+        </w:numPr>
+      </w:pPr>
+      <w:r>
+        <w:t xml:space="preserve">Reset Password </w:t>
+      </w:r>
+    </w:p>
+    <w:p>
+      <w:pPr>
+        <w:pStyle w:val="ListParagraph"/>
+        <w:numPr>
+          <w:ilvl w:val="0"/>
+          <w:numId w:val="1"/>
+        </w:numPr>
+      </w:pPr>
+      <w:r>
+        <w:t>Forgot Password and associated email confirmation</w:t>
+      </w:r>
+    </w:p>
+    <w:p>
+      <w:pPr>
+        <w:pStyle w:val="ListParagraph"/>
+        <w:numPr>
+          <w:ilvl w:val="0"/>
+          <w:numId w:val="1"/>
+        </w:numPr>
+      </w:pPr>
+      <w:r>
+        <w:t>Employee can a</w:t>
       </w:r>
       <w:r>
         <w:t>dd a food item</w:t>
@@ -175,6 +726,9 @@
         <w:t xml:space="preserve"> to Restaurant</w:t>
       </w:r>
       <w:r>
+        <w:t xml:space="preserve"> </w:t>
+      </w:r>
+      <w:r>
         <w:t>(including picture for a food-item</w:t>
       </w:r>
       <w:r>
@@ -185,128 +739,155 @@
       </w:r>
     </w:p>
     <w:p>
-      <w:proofErr w:type="gramStart"/>
-      <w:r>
-        <w:t>5)</w:t>
-      </w:r>
-      <w:r>
-        <w:t>Employee</w:t>
-      </w:r>
-      <w:proofErr w:type="gramEnd"/>
-      <w:r>
-        <w:t xml:space="preserve"> can e</w:t>
+      <w:pPr>
+        <w:pStyle w:val="ListParagraph"/>
+        <w:numPr>
+          <w:ilvl w:val="0"/>
+          <w:numId w:val="1"/>
+        </w:numPr>
+      </w:pPr>
+      <w:r>
+        <w:t>Employee can e</w:t>
       </w:r>
       <w:r>
         <w:t>dit a food item in a restaurant</w:t>
       </w:r>
     </w:p>
     <w:p>
-      <w:proofErr w:type="gramStart"/>
-      <w:r>
-        <w:t>6)Employee</w:t>
-      </w:r>
-      <w:proofErr w:type="gramEnd"/>
-      <w:r>
-        <w:t xml:space="preserve"> can delete a food item from a restaurant</w:t>
-      </w:r>
-    </w:p>
-    <w:p>
-      <w:proofErr w:type="gramStart"/>
-      <w:r>
-        <w:t>5)</w:t>
-      </w:r>
-      <w:r>
-        <w:t>Student</w:t>
-      </w:r>
-      <w:proofErr w:type="gramEnd"/>
-      <w:r>
-        <w:t xml:space="preserve"> can v</w:t>
+      <w:pPr>
+        <w:pStyle w:val="ListParagraph"/>
+        <w:numPr>
+          <w:ilvl w:val="0"/>
+          <w:numId w:val="1"/>
+        </w:numPr>
+      </w:pPr>
+      <w:r>
+        <w:t>Employee can delete a food item from a restaurant</w:t>
+      </w:r>
+    </w:p>
+    <w:p>
+      <w:pPr>
+        <w:pStyle w:val="ListParagraph"/>
+        <w:numPr>
+          <w:ilvl w:val="0"/>
+          <w:numId w:val="1"/>
+        </w:numPr>
+      </w:pPr>
+      <w:r>
+        <w:t>Student can v</w:t>
       </w:r>
       <w:r>
         <w:t>iew Food-items corresponding to a restaurant</w:t>
       </w:r>
     </w:p>
     <w:p>
-      <w:proofErr w:type="gramStart"/>
-      <w:r>
-        <w:t>6</w:t>
-      </w:r>
-      <w:r>
-        <w:t>)Student</w:t>
-      </w:r>
-      <w:proofErr w:type="gramEnd"/>
-      <w:r>
-        <w:t xml:space="preserve"> can v</w:t>
+      <w:pPr>
+        <w:pStyle w:val="ListParagraph"/>
+        <w:numPr>
+          <w:ilvl w:val="0"/>
+          <w:numId w:val="1"/>
+        </w:numPr>
+      </w:pPr>
+      <w:r>
+        <w:t>Student can v</w:t>
       </w:r>
       <w:r>
         <w:t>iew details of a specific food-item</w:t>
       </w:r>
     </w:p>
     <w:p>
-      <w:proofErr w:type="gramStart"/>
-      <w:r>
-        <w:t>7)</w:t>
-      </w:r>
-      <w:r>
-        <w:t>Add</w:t>
-      </w:r>
-      <w:proofErr w:type="gramEnd"/>
-      <w:r>
-        <w:t xml:space="preserve"> Food-items to order-cart functionality(</w:t>
-      </w:r>
-      <w:proofErr w:type="spellStart"/>
-      <w:r>
-        <w:t>ie</w:t>
-      </w:r>
-      <w:proofErr w:type="spellEnd"/>
+      <w:pPr>
+        <w:pStyle w:val="ListParagraph"/>
+        <w:numPr>
+          <w:ilvl w:val="0"/>
+          <w:numId w:val="1"/>
+        </w:numPr>
+      </w:pPr>
+      <w:r>
+        <w:t>Add Food-items to order-cart functionality</w:t>
+      </w:r>
+      <w:r>
+        <w:t xml:space="preserve"> </w:t>
+      </w:r>
+      <w:r>
+        <w:t>(i</w:t>
+      </w:r>
+      <w:r>
+        <w:t>.</w:t>
+      </w:r>
+      <w:r>
+        <w:t>e</w:t>
+      </w:r>
+      <w:r>
+        <w:t>.</w:t>
+      </w:r>
       <w:r>
         <w:t xml:space="preserve"> Student can select food-items to order)</w:t>
       </w:r>
     </w:p>
     <w:p>
-      <w:proofErr w:type="gramStart"/>
-      <w:r>
-        <w:t>8)Remove</w:t>
-      </w:r>
-      <w:proofErr w:type="gramEnd"/>
-      <w:r>
-        <w:t xml:space="preserve"> Food-items from order-cart(</w:t>
-      </w:r>
-      <w:proofErr w:type="spellStart"/>
-      <w:r>
-        <w:t>ie</w:t>
-      </w:r>
-      <w:proofErr w:type="spellEnd"/>
+      <w:pPr>
+        <w:pStyle w:val="ListParagraph"/>
+        <w:numPr>
+          <w:ilvl w:val="0"/>
+          <w:numId w:val="1"/>
+        </w:numPr>
+      </w:pPr>
+      <w:r>
+        <w:t>Remove Food-items from order-cart</w:t>
+      </w:r>
+      <w:r>
+        <w:t xml:space="preserve"> </w:t>
+      </w:r>
+      <w:r>
+        <w:t>(i</w:t>
+      </w:r>
+      <w:r>
+        <w:t>.</w:t>
+      </w:r>
+      <w:r>
+        <w:t>e</w:t>
+      </w:r>
+      <w:r>
+        <w:t>.</w:t>
+      </w:r>
       <w:r>
         <w:t xml:space="preserve"> Student can remove food-items from an order)</w:t>
       </w:r>
     </w:p>
     <w:p>
-      <w:proofErr w:type="gramStart"/>
-      <w:r>
-        <w:t>9)Place</w:t>
-      </w:r>
-      <w:proofErr w:type="gramEnd"/>
-      <w:r>
-        <w:t xml:space="preserve"> order and associated email confirmation that order has been placed(Student can place an order)</w:t>
-      </w:r>
-    </w:p>
-    <w:p>
-      <w:r>
-        <w:t>10</w:t>
-      </w:r>
-      <w:proofErr w:type="gramStart"/>
-      <w:r>
-        <w:t>)Quick</w:t>
-      </w:r>
-      <w:proofErr w:type="gramEnd"/>
-      <w:r>
-        <w:t xml:space="preserve"> Order:</w:t>
+      <w:pPr>
+        <w:pStyle w:val="ListParagraph"/>
+        <w:numPr>
+          <w:ilvl w:val="0"/>
+          <w:numId w:val="1"/>
+        </w:numPr>
+      </w:pPr>
+      <w:r>
+        <w:t>Place order and associated email confirmation that order has been placed</w:t>
       </w:r>
       <w:r>
         <w:t xml:space="preserve"> </w:t>
       </w:r>
       <w:r>
+        <w:t>(Student can place an order)</w:t>
+      </w:r>
+    </w:p>
+    <w:p>
+      <w:pPr>
+        <w:pStyle w:val="ListParagraph"/>
+        <w:numPr>
+          <w:ilvl w:val="0"/>
+          <w:numId w:val="1"/>
+        </w:numPr>
+      </w:pPr>
+      <w:r>
+        <w:t>Quick Order:</w:t>
+      </w:r>
+      <w:r>
+        <w:t xml:space="preserve"> </w:t>
+      </w:r>
+      <w:r>
         <w:t xml:space="preserve">Students can view a list of </w:t>
       </w:r>
       <w:r>
@@ -318,24 +899,18 @@
     </w:p>
     <w:p>
       <w:pPr>
-        <w:rPr>
-          <w:b/>
-          <w:u w:val="single"/>
-        </w:rPr>
-      </w:pPr>
-      <w:r>
-        <w:t>11</w:t>
-      </w:r>
-      <w:proofErr w:type="gramStart"/>
-      <w:r>
-        <w:t>)</w:t>
-      </w:r>
-      <w:r>
-        <w:t>Employee</w:t>
-      </w:r>
-      <w:proofErr w:type="gramEnd"/>
-      <w:r>
-        <w:t xml:space="preserve"> </w:t>
+        <w:pStyle w:val="ListParagraph"/>
+        <w:numPr>
+          <w:ilvl w:val="0"/>
+          <w:numId w:val="1"/>
+        </w:numPr>
+        <w:rPr>
+          <w:b/>
+          <w:u w:val="single"/>
+        </w:rPr>
+      </w:pPr>
+      <w:r>
+        <w:t xml:space="preserve">Employee </w:t>
       </w:r>
       <w:r>
         <w:t>of the particular restaurant can Accept or Cancel and appropriate email confirmation will be sent to the user</w:t>
@@ -445,6 +1020,192 @@
     </w:sectPr>
   </w:body>
 </w:document>
+</file>
+
+<file path=word/numbering.xml><?xml version="1.0" encoding="utf-8"?>
+<w:numbering xmlns:wpc="http://schemas.microsoft.com/office/word/2010/wordprocessingCanvas" xmlns:mo="http://schemas.microsoft.com/office/mac/office/2008/main" xmlns:mc="http://schemas.openxmlformats.org/markup-compatibility/2006" xmlns:mv="urn:schemas-microsoft-com:mac:vml" xmlns:o="urn:schemas-microsoft-com:office:office" xmlns:r="http://schemas.openxmlformats.org/officeDocument/2006/relationships" xmlns:m="http://schemas.openxmlformats.org/officeDocument/2006/math" xmlns:v="urn:schemas-microsoft-com:vml" xmlns:wp14="http://schemas.microsoft.com/office/word/2010/wordprocessingDrawing" xmlns:wp="http://schemas.openxmlformats.org/drawingml/2006/wordprocessingDrawing" xmlns:w10="urn:schemas-microsoft-com:office:word" xmlns:w="http://schemas.openxmlformats.org/wordprocessingml/2006/main" xmlns:w14="http://schemas.microsoft.com/office/word/2010/wordml" xmlns:wpg="http://schemas.microsoft.com/office/word/2010/wordprocessingGroup" xmlns:wpi="http://schemas.microsoft.com/office/word/2010/wordprocessingInk" xmlns:wne="http://schemas.microsoft.com/office/word/2006/wordml" xmlns:wps="http://schemas.microsoft.com/office/word/2010/wordprocessingShape" mc:Ignorable="w14 wp14">
+  <w:abstractNum w:abstractNumId="0">
+    <w:nsid w:val="31857B53"/>
+    <w:multiLevelType w:val="hybridMultilevel"/>
+    <w:tmpl w:val="24D20F8C"/>
+    <w:lvl w:ilvl="0" w:tplc="C47098A0">
+      <w:start w:val="1"/>
+      <w:numFmt w:val="decimal"/>
+      <w:lvlText w:val="%1."/>
+      <w:lvlJc w:val="left"/>
+      <w:pPr>
+        <w:ind w:left="720" w:hanging="360"/>
+      </w:pPr>
+      <w:rPr>
+        <w:b w:val="0"/>
+      </w:rPr>
+    </w:lvl>
+    <w:lvl w:ilvl="1" w:tplc="04090019" w:tentative="1">
+      <w:start w:val="1"/>
+      <w:numFmt w:val="lowerLetter"/>
+      <w:lvlText w:val="%2."/>
+      <w:lvlJc w:val="left"/>
+      <w:pPr>
+        <w:ind w:left="1440" w:hanging="360"/>
+      </w:pPr>
+    </w:lvl>
+    <w:lvl w:ilvl="2" w:tplc="0409001B" w:tentative="1">
+      <w:start w:val="1"/>
+      <w:numFmt w:val="lowerRoman"/>
+      <w:lvlText w:val="%3."/>
+      <w:lvlJc w:val="right"/>
+      <w:pPr>
+        <w:ind w:left="2160" w:hanging="180"/>
+      </w:pPr>
+    </w:lvl>
+    <w:lvl w:ilvl="3" w:tplc="0409000F" w:tentative="1">
+      <w:start w:val="1"/>
+      <w:numFmt w:val="decimal"/>
+      <w:lvlText w:val="%4."/>
+      <w:lvlJc w:val="left"/>
+      <w:pPr>
+        <w:ind w:left="2880" w:hanging="360"/>
+      </w:pPr>
+    </w:lvl>
+    <w:lvl w:ilvl="4" w:tplc="04090019" w:tentative="1">
+      <w:start w:val="1"/>
+      <w:numFmt w:val="lowerLetter"/>
+      <w:lvlText w:val="%5."/>
+      <w:lvlJc w:val="left"/>
+      <w:pPr>
+        <w:ind w:left="3600" w:hanging="360"/>
+      </w:pPr>
+    </w:lvl>
+    <w:lvl w:ilvl="5" w:tplc="0409001B" w:tentative="1">
+      <w:start w:val="1"/>
+      <w:numFmt w:val="lowerRoman"/>
+      <w:lvlText w:val="%6."/>
+      <w:lvlJc w:val="right"/>
+      <w:pPr>
+        <w:ind w:left="4320" w:hanging="180"/>
+      </w:pPr>
+    </w:lvl>
+    <w:lvl w:ilvl="6" w:tplc="0409000F" w:tentative="1">
+      <w:start w:val="1"/>
+      <w:numFmt w:val="decimal"/>
+      <w:lvlText w:val="%7."/>
+      <w:lvlJc w:val="left"/>
+      <w:pPr>
+        <w:ind w:left="5040" w:hanging="360"/>
+      </w:pPr>
+    </w:lvl>
+    <w:lvl w:ilvl="7" w:tplc="04090019" w:tentative="1">
+      <w:start w:val="1"/>
+      <w:numFmt w:val="lowerLetter"/>
+      <w:lvlText w:val="%8."/>
+      <w:lvlJc w:val="left"/>
+      <w:pPr>
+        <w:ind w:left="5760" w:hanging="360"/>
+      </w:pPr>
+    </w:lvl>
+    <w:lvl w:ilvl="8" w:tplc="0409001B" w:tentative="1">
+      <w:start w:val="1"/>
+      <w:numFmt w:val="lowerRoman"/>
+      <w:lvlText w:val="%9."/>
+      <w:lvlJc w:val="right"/>
+      <w:pPr>
+        <w:ind w:left="6480" w:hanging="180"/>
+      </w:pPr>
+    </w:lvl>
+  </w:abstractNum>
+  <w:abstractNum w:abstractNumId="1">
+    <w:nsid w:val="4D393AEC"/>
+    <w:multiLevelType w:val="hybridMultilevel"/>
+    <w:tmpl w:val="50BEF728"/>
+    <w:lvl w:ilvl="0" w:tplc="0409000F">
+      <w:start w:val="1"/>
+      <w:numFmt w:val="decimal"/>
+      <w:lvlText w:val="%1."/>
+      <w:lvlJc w:val="left"/>
+      <w:pPr>
+        <w:ind w:left="720" w:hanging="360"/>
+      </w:pPr>
+    </w:lvl>
+    <w:lvl w:ilvl="1" w:tplc="04090019">
+      <w:start w:val="1"/>
+      <w:numFmt w:val="lowerLetter"/>
+      <w:lvlText w:val="%2."/>
+      <w:lvlJc w:val="left"/>
+      <w:pPr>
+        <w:ind w:left="1440" w:hanging="360"/>
+      </w:pPr>
+    </w:lvl>
+    <w:lvl w:ilvl="2" w:tplc="0409001B" w:tentative="1">
+      <w:start w:val="1"/>
+      <w:numFmt w:val="lowerRoman"/>
+      <w:lvlText w:val="%3."/>
+      <w:lvlJc w:val="right"/>
+      <w:pPr>
+        <w:ind w:left="2160" w:hanging="180"/>
+      </w:pPr>
+    </w:lvl>
+    <w:lvl w:ilvl="3" w:tplc="0409000F" w:tentative="1">
+      <w:start w:val="1"/>
+      <w:numFmt w:val="decimal"/>
+      <w:lvlText w:val="%4."/>
+      <w:lvlJc w:val="left"/>
+      <w:pPr>
+        <w:ind w:left="2880" w:hanging="360"/>
+      </w:pPr>
+    </w:lvl>
+    <w:lvl w:ilvl="4" w:tplc="04090019" w:tentative="1">
+      <w:start w:val="1"/>
+      <w:numFmt w:val="lowerLetter"/>
+      <w:lvlText w:val="%5."/>
+      <w:lvlJc w:val="left"/>
+      <w:pPr>
+        <w:ind w:left="3600" w:hanging="360"/>
+      </w:pPr>
+    </w:lvl>
+    <w:lvl w:ilvl="5" w:tplc="0409001B" w:tentative="1">
+      <w:start w:val="1"/>
+      <w:numFmt w:val="lowerRoman"/>
+      <w:lvlText w:val="%6."/>
+      <w:lvlJc w:val="right"/>
+      <w:pPr>
+        <w:ind w:left="4320" w:hanging="180"/>
+      </w:pPr>
+    </w:lvl>
+    <w:lvl w:ilvl="6" w:tplc="0409000F" w:tentative="1">
+      <w:start w:val="1"/>
+      <w:numFmt w:val="decimal"/>
+      <w:lvlText w:val="%7."/>
+      <w:lvlJc w:val="left"/>
+      <w:pPr>
+        <w:ind w:left="5040" w:hanging="360"/>
+      </w:pPr>
+    </w:lvl>
+    <w:lvl w:ilvl="7" w:tplc="04090019" w:tentative="1">
+      <w:start w:val="1"/>
+      <w:numFmt w:val="lowerLetter"/>
+      <w:lvlText w:val="%8."/>
+      <w:lvlJc w:val="left"/>
+      <w:pPr>
+        <w:ind w:left="5760" w:hanging="360"/>
+      </w:pPr>
+    </w:lvl>
+    <w:lvl w:ilvl="8" w:tplc="0409001B" w:tentative="1">
+      <w:start w:val="1"/>
+      <w:numFmt w:val="lowerRoman"/>
+      <w:lvlText w:val="%9."/>
+      <w:lvlJc w:val="right"/>
+      <w:pPr>
+        <w:ind w:left="6480" w:hanging="180"/>
+      </w:pPr>
+    </w:lvl>
+  </w:abstractNum>
+  <w:num w:numId="1">
+    <w:abstractNumId w:val="1"/>
+  </w:num>
+  <w:num w:numId="2">
+    <w:abstractNumId w:val="0"/>
+  </w:num>
+</w:numbering>
 </file>
 
 <file path=word/styles.xml><?xml version="1.0" encoding="utf-8"?>
@@ -464,7 +1225,7 @@
       </w:pPr>
     </w:pPrDefault>
   </w:docDefaults>
-  <w:latentStyles w:defLockedState="0" w:defUIPriority="99" w:defSemiHidden="1" w:defUnhideWhenUsed="1" w:defQFormat="0" w:count="267">
+  <w:latentStyles w:defLockedState="0" w:defUIPriority="99" w:defSemiHidden="1" w:defUnhideWhenUsed="1" w:defQFormat="0" w:count="276">
     <w:lsdException w:name="Normal" w:semiHidden="0" w:uiPriority="0" w:unhideWhenUsed="0" w:qFormat="1"/>
     <w:lsdException w:name="heading 1" w:semiHidden="0" w:uiPriority="9" w:unhideWhenUsed="0" w:qFormat="1"/>
     <w:lsdException w:name="heading 2" w:uiPriority="9" w:qFormat="1"/>
@@ -634,11 +1395,22 @@
     <w:semiHidden/>
     <w:unhideWhenUsed/>
   </w:style>
+  <w:style w:type="paragraph" w:styleId="ListParagraph">
+    <w:name w:val="List Paragraph"/>
+    <w:basedOn w:val="Normal"/>
+    <w:uiPriority w:val="34"/>
+    <w:qFormat/>
+    <w:rsid w:val="00AF4C17"/>
+    <w:pPr>
+      <w:ind w:left="720"/>
+      <w:contextualSpacing/>
+    </w:pPr>
+  </w:style>
 </w:styles>
 </file>
 
 <file path=word/stylesWithEffects.xml><?xml version="1.0" encoding="utf-8"?>
-<w:styles xmlns:wpc="http://schemas.microsoft.com/office/word/2010/wordprocessingCanvas" xmlns:mc="http://schemas.openxmlformats.org/markup-compatibility/2006" xmlns:o="urn:schemas-microsoft-com:office:office" xmlns:r="http://schemas.openxmlformats.org/officeDocument/2006/relationships" xmlns:m="http://schemas.openxmlformats.org/officeDocument/2006/math" xmlns:v="urn:schemas-microsoft-com:vml" xmlns:wp14="http://schemas.microsoft.com/office/word/2010/wordprocessingDrawing" xmlns:wp="http://schemas.openxmlformats.org/drawingml/2006/wordprocessingDrawing" xmlns:w10="urn:schemas-microsoft-com:office:word" xmlns:w="http://schemas.openxmlformats.org/wordprocessingml/2006/main" xmlns:w14="http://schemas.microsoft.com/office/word/2010/wordml" xmlns:wpg="http://schemas.microsoft.com/office/word/2010/wordprocessingGroup" xmlns:wpi="http://schemas.microsoft.com/office/word/2010/wordprocessingInk" xmlns:wne="http://schemas.microsoft.com/office/word/2006/wordml" xmlns:wps="http://schemas.microsoft.com/office/word/2010/wordprocessingShape" mc:Ignorable="w14 wp14">
+<w:styles xmlns:wpc="http://schemas.microsoft.com/office/word/2010/wordprocessingCanvas" xmlns:mo="http://schemas.microsoft.com/office/mac/office/2008/main" xmlns:mc="http://schemas.openxmlformats.org/markup-compatibility/2006" xmlns:mv="urn:schemas-microsoft-com:mac:vml" xmlns:o="urn:schemas-microsoft-com:office:office" xmlns:r="http://schemas.openxmlformats.org/officeDocument/2006/relationships" xmlns:m="http://schemas.openxmlformats.org/officeDocument/2006/math" xmlns:v="urn:schemas-microsoft-com:vml" xmlns:wp14="http://schemas.microsoft.com/office/word/2010/wordprocessingDrawing" xmlns:wp="http://schemas.openxmlformats.org/drawingml/2006/wordprocessingDrawing" xmlns:w10="urn:schemas-microsoft-com:office:word" xmlns:w="http://schemas.openxmlformats.org/wordprocessingml/2006/main" xmlns:w14="http://schemas.microsoft.com/office/word/2010/wordml" xmlns:wpg="http://schemas.microsoft.com/office/word/2010/wordprocessingGroup" xmlns:wpi="http://schemas.microsoft.com/office/word/2010/wordprocessingInk" xmlns:wne="http://schemas.microsoft.com/office/word/2006/wordml" xmlns:wps="http://schemas.microsoft.com/office/word/2010/wordprocessingShape" mc:Ignorable="w14 wp14">
   <w:docDefaults>
     <w:rPrDefault>
       <w:rPr>
@@ -654,7 +1426,7 @@
       </w:pPr>
     </w:pPrDefault>
   </w:docDefaults>
-  <w:latentStyles w:defLockedState="0" w:defUIPriority="99" w:defSemiHidden="1" w:defUnhideWhenUsed="1" w:defQFormat="0" w:count="267">
+  <w:latentStyles w:defLockedState="0" w:defUIPriority="99" w:defSemiHidden="1" w:defUnhideWhenUsed="1" w:defQFormat="0" w:count="276">
     <w:lsdException w:name="Normal" w:semiHidden="0" w:uiPriority="0" w:unhideWhenUsed="0" w:qFormat="1"/>
     <w:lsdException w:name="heading 1" w:semiHidden="0" w:uiPriority="9" w:unhideWhenUsed="0" w:qFormat="1"/>
     <w:lsdException w:name="heading 2" w:uiPriority="9" w:qFormat="1"/>
@@ -823,6 +1595,17 @@
     <w:uiPriority w:val="99"/>
     <w:semiHidden/>
     <w:unhideWhenUsed/>
+  </w:style>
+  <w:style w:type="paragraph" w:styleId="ListParagraph">
+    <w:name w:val="List Paragraph"/>
+    <w:basedOn w:val="Normal"/>
+    <w:uiPriority w:val="34"/>
+    <w:qFormat/>
+    <w:rsid w:val="00AF4C17"/>
+    <w:pPr>
+      <w:ind w:left="720"/>
+      <w:contextualSpacing/>
+    </w:pPr>
   </w:style>
 </w:styles>
 </file>

</xml_diff>